<commit_message>
Verificación de Nuevo de Tabla de contenido
Se realiza comparación de entregables de acuerdo a nueva tabla de contenido de manual técnico.
</commit_message>
<xml_diff>
--- a/CONTENIDO MANUAL TÉCNICO.docx
+++ b/CONTENIDO MANUAL TÉCNICO.docx
@@ -29,8 +29,14 @@
           <w:ilvl w:val="0"/>
           <w:numId w:val="1"/>
         </w:numPr>
-      </w:pPr>
-      <w:r>
+        <w:rPr>
+          <w:highlight w:val="yellow"/>
+        </w:rPr>
+      </w:pPr>
+      <w:r>
+        <w:rPr>
+          <w:highlight w:val="yellow"/>
+        </w:rPr>
         <w:t>Definición del plan de levantamiento de información.</w:t>
       </w:r>
     </w:p>
@@ -41,8 +47,14 @@
           <w:ilvl w:val="0"/>
           <w:numId w:val="1"/>
         </w:numPr>
-      </w:pPr>
-      <w:r>
+        <w:rPr>
+          <w:highlight w:val="yellow"/>
+        </w:rPr>
+      </w:pPr>
+      <w:r>
+        <w:rPr>
+          <w:highlight w:val="yellow"/>
+        </w:rPr>
         <w:t>Entrevistas, encuestas, listas de chequeo,  etc.</w:t>
       </w:r>
     </w:p>
@@ -53,8 +65,14 @@
           <w:ilvl w:val="0"/>
           <w:numId w:val="1"/>
         </w:numPr>
-      </w:pPr>
-      <w:r>
+        <w:rPr>
+          <w:highlight w:val="yellow"/>
+        </w:rPr>
+      </w:pPr>
+      <w:r>
+        <w:rPr>
+          <w:highlight w:val="yellow"/>
+        </w:rPr>
         <w:t>Proceso de requerimientos, según Ing. de requerimientos.</w:t>
       </w:r>
     </w:p>
@@ -65,8 +83,14 @@
           <w:ilvl w:val="1"/>
           <w:numId w:val="1"/>
         </w:numPr>
-      </w:pPr>
-      <w:r>
+        <w:rPr>
+          <w:highlight w:val="yellow"/>
+        </w:rPr>
+      </w:pPr>
+      <w:r>
+        <w:rPr>
+          <w:highlight w:val="yellow"/>
+        </w:rPr>
         <w:t>Requerimientos funcionales (Formato de requerimientos en grupo Facebook).</w:t>
       </w:r>
     </w:p>
@@ -77,8 +101,14 @@
           <w:ilvl w:val="1"/>
           <w:numId w:val="1"/>
         </w:numPr>
-      </w:pPr>
-      <w:r>
+        <w:rPr>
+          <w:highlight w:val="yellow"/>
+        </w:rPr>
+      </w:pPr>
+      <w:r>
+        <w:rPr>
+          <w:highlight w:val="yellow"/>
+        </w:rPr>
         <w:t>Requerimientos no funcionales por tipo incluyendo de seguridad.</w:t>
       </w:r>
     </w:p>
@@ -101,8 +131,14 @@
           <w:ilvl w:val="1"/>
           <w:numId w:val="1"/>
         </w:numPr>
-      </w:pPr>
-      <w:r>
+        <w:rPr>
+          <w:highlight w:val="green"/>
+        </w:rPr>
+      </w:pPr>
+      <w:r>
+        <w:rPr>
+          <w:highlight w:val="green"/>
+        </w:rPr>
         <w:t>Modelo relacional MR.</w:t>
       </w:r>
     </w:p>
@@ -113,35 +149,62 @@
           <w:ilvl w:val="1"/>
           <w:numId w:val="1"/>
         </w:numPr>
-      </w:pPr>
-      <w:r>
+        <w:rPr>
+          <w:highlight w:val="green"/>
+        </w:rPr>
+      </w:pPr>
+      <w:r>
+        <w:rPr>
+          <w:highlight w:val="green"/>
+        </w:rPr>
         <w:t xml:space="preserve">Script de generación de la base de datos (tablas, relaciones, </w:t>
       </w:r>
       <w:proofErr w:type="spellStart"/>
       <w:r>
+        <w:rPr>
+          <w:highlight w:val="green"/>
+        </w:rPr>
         <w:t>triggers</w:t>
       </w:r>
       <w:proofErr w:type="spellEnd"/>
       <w:r>
+        <w:rPr>
+          <w:highlight w:val="green"/>
+        </w:rPr>
         <w:t xml:space="preserve">, funciones, </w:t>
       </w:r>
       <w:proofErr w:type="spellStart"/>
       <w:r>
+        <w:rPr>
+          <w:highlight w:val="green"/>
+        </w:rPr>
         <w:t>store</w:t>
       </w:r>
       <w:r>
+        <w:rPr>
+          <w:highlight w:val="green"/>
+        </w:rPr>
         <w:t>d</w:t>
       </w:r>
       <w:proofErr w:type="spellEnd"/>
       <w:r>
+        <w:rPr>
+          <w:highlight w:val="green"/>
+        </w:rPr>
         <w:t xml:space="preserve"> </w:t>
       </w:r>
       <w:proofErr w:type="spellStart"/>
       <w:r>
+        <w:rPr>
+          <w:highlight w:val="green"/>
+        </w:rPr>
         <w:t>procedures</w:t>
       </w:r>
       <w:proofErr w:type="spellEnd"/>
       <w:r>
+        <w:rPr>
+          <w:highlight w:val="green"/>
+        </w:rPr>
         <w:t xml:space="preserve"> y registros de prueba).</w:t>
       </w:r>
     </w:p>
@@ -152,10 +215,22 @@
           <w:ilvl w:val="0"/>
           <w:numId w:val="1"/>
         </w:numPr>
-      </w:pPr>
-      <w:r>
+        <w:rPr>
+          <w:highlight w:val="green"/>
+        </w:rPr>
+      </w:pPr>
+      <w:r>
+        <w:rPr>
+          <w:highlight w:val="green"/>
+        </w:rPr>
         <w:t>Definición de actores y roles de la aplicación.</w:t>
       </w:r>
+      <w:r>
+        <w:rPr>
+          <w:highlight w:val="green"/>
+        </w:rPr>
+        <w:t xml:space="preserve"> OK</w:t>
+      </w:r>
     </w:p>
     <w:p>
       <w:pPr>
@@ -176,10 +251,22 @@
           <w:ilvl w:val="1"/>
           <w:numId w:val="1"/>
         </w:numPr>
-      </w:pPr>
-      <w:r>
+        <w:rPr>
+          <w:highlight w:val="green"/>
+        </w:rPr>
+      </w:pPr>
+      <w:r>
+        <w:rPr>
+          <w:highlight w:val="green"/>
+        </w:rPr>
         <w:t>Casos de uso de alto nivel.</w:t>
       </w:r>
+      <w:r>
+        <w:rPr>
+          <w:highlight w:val="green"/>
+        </w:rPr>
+        <w:t xml:space="preserve"> </w:t>
+      </w:r>
     </w:p>
     <w:p>
       <w:pPr>
@@ -188,42 +275,96 @@
           <w:ilvl w:val="1"/>
           <w:numId w:val="1"/>
         </w:numPr>
-      </w:pPr>
-      <w:r>
+        <w:rPr>
+          <w:highlight w:val="yellow"/>
+        </w:rPr>
+      </w:pPr>
+      <w:r>
+        <w:rPr>
+          <w:highlight w:val="yellow"/>
+        </w:rPr>
         <w:t>Casos de uso extendidos</w:t>
       </w:r>
       <w:r>
+        <w:rPr>
+          <w:highlight w:val="yellow"/>
+        </w:rPr>
         <w:t xml:space="preserve"> por proceso</w:t>
+      </w:r>
+      <w:r>
+        <w:rPr>
+          <w:highlight w:val="yellow"/>
+        </w:rPr>
+        <w:t>.</w:t>
+      </w:r>
+      <w:r>
+        <w:rPr>
+          <w:highlight w:val="yellow"/>
+        </w:rPr>
+        <w:t xml:space="preserve"> -</w:t>
+      </w:r>
+      <w:r>
+        <w:rPr>
+          <w:highlight w:val="yellow"/>
+        </w:rPr>
+        <w:sym w:font="Wingdings" w:char="F0E0"/>
+      </w:r>
+      <w:r>
+        <w:rPr>
+          <w:highlight w:val="yellow"/>
+        </w:rPr>
+        <w:t xml:space="preserve"> 7</w:t>
+      </w:r>
+    </w:p>
+    <w:p>
+      <w:pPr>
+        <w:pStyle w:val="Prrafodelista"/>
+        <w:numPr>
+          <w:ilvl w:val="0"/>
+          <w:numId w:val="1"/>
+        </w:numPr>
+        <w:rPr>
+          <w:highlight w:val="green"/>
+        </w:rPr>
+      </w:pPr>
+      <w:r>
+        <w:rPr>
+          <w:highlight w:val="green"/>
+        </w:rPr>
+        <w:t>Diagrama de clases.</w:t>
+      </w:r>
+      <w:r>
+        <w:rPr>
+          <w:highlight w:val="green"/>
+        </w:rPr>
+        <w:t xml:space="preserve"> OK</w:t>
+      </w:r>
+    </w:p>
+    <w:p>
+      <w:pPr>
+        <w:pStyle w:val="Prrafodelista"/>
+        <w:numPr>
+          <w:ilvl w:val="0"/>
+          <w:numId w:val="1"/>
+        </w:numPr>
+        <w:rPr>
+          <w:highlight w:val="green"/>
+        </w:rPr>
+      </w:pPr>
+      <w:r>
+        <w:rPr>
+          <w:highlight w:val="green"/>
+        </w:rPr>
+        <w:t>Diagrama de componentes.</w:t>
+      </w:r>
+      <w:r>
+        <w:rPr>
+          <w:highlight w:val="green"/>
+        </w:rPr>
+        <w:t xml:space="preserve"> OK</w:t>
       </w:r>
       <w:bookmarkStart w:id="0" w:name="_GoBack"/>
       <w:bookmarkEnd w:id="0"/>
-      <w:r>
-        <w:t>.</w:t>
-      </w:r>
-    </w:p>
-    <w:p>
-      <w:pPr>
-        <w:pStyle w:val="Prrafodelista"/>
-        <w:numPr>
-          <w:ilvl w:val="0"/>
-          <w:numId w:val="1"/>
-        </w:numPr>
-      </w:pPr>
-      <w:r>
-        <w:t>Diagrama de clases.</w:t>
-      </w:r>
-    </w:p>
-    <w:p>
-      <w:pPr>
-        <w:pStyle w:val="Prrafodelista"/>
-        <w:numPr>
-          <w:ilvl w:val="0"/>
-          <w:numId w:val="1"/>
-        </w:numPr>
-      </w:pPr>
-      <w:r>
-        <w:t>Diagrama de componentes.</w:t>
-      </w:r>
     </w:p>
     <w:sectPr>
       <w:pgSz w:w="12240" w:h="15840"/>
@@ -986,7 +1127,7 @@
   <a:extraClrSchemeLst/>
   <a:extLst>
     <a:ext uri="{05A4C25C-085E-4340-85A3-A5531E510DB2}">
-      <thm15:themeFamily xmlns="" xmlns:thm15="http://schemas.microsoft.com/office/thememl/2012/main" name="Office Theme" id="{62F939B6-93AF-4DB8-9C6B-D6C7DFDC589F}" vid="{4A3C46E8-61CC-4603-A589-7422A47A8E4A}"/>
+      <thm15:themeFamily xmlns:thm15="http://schemas.microsoft.com/office/thememl/2012/main" xmlns="" name="Office Theme" id="{62F939B6-93AF-4DB8-9C6B-D6C7DFDC589F}" vid="{4A3C46E8-61CC-4603-A589-7422A47A8E4A}"/>
     </a:ext>
   </a:extLst>
 </a:theme>

</xml_diff>